<commit_message>
Finalized JABE version of manuscript
</commit_message>
<xml_diff>
--- a/Manuscript/MalariaPreventionCoverLetter5_1_15.docx
+++ b/Manuscript/MalariaPreventionCoverLetter5_1_15.docx
@@ -16,431 +16,541 @@
           <w:sz w:val="24"/>
           <w:szCs w:val="24"/>
         </w:rPr>
-        <w:t>1 May 2015</w:t>
-      </w:r>
-    </w:p>
-    <w:p>
-      <w:pPr>
-        <w:spacing w:after="0"/>
-        <w:rPr>
-          <w:rFonts w:asciiTheme="majorHAnsi" w:hAnsiTheme="majorHAnsi"/>
-          <w:sz w:val="24"/>
-          <w:szCs w:val="24"/>
-        </w:rPr>
-      </w:pPr>
-      <w:r>
-        <w:rPr>
-          <w:rFonts w:asciiTheme="majorHAnsi" w:hAnsiTheme="majorHAnsi"/>
-          <w:sz w:val="24"/>
-          <w:szCs w:val="24"/>
-        </w:rPr>
-        <w:t>Dominic LaRoche</w:t>
-      </w:r>
-    </w:p>
-    <w:p>
-      <w:pPr>
-        <w:spacing w:after="0"/>
-        <w:rPr>
-          <w:rFonts w:asciiTheme="majorHAnsi" w:hAnsiTheme="majorHAnsi"/>
-          <w:sz w:val="24"/>
-          <w:szCs w:val="24"/>
-        </w:rPr>
-      </w:pPr>
-      <w:r>
-        <w:rPr>
-          <w:rFonts w:asciiTheme="majorHAnsi" w:hAnsiTheme="majorHAnsi"/>
-          <w:sz w:val="24"/>
-          <w:szCs w:val="24"/>
-        </w:rPr>
-        <w:t>104 Biological Sciences East</w:t>
-      </w:r>
-    </w:p>
-    <w:p>
-      <w:pPr>
-        <w:spacing w:after="0"/>
-        <w:rPr>
-          <w:rFonts w:asciiTheme="majorHAnsi" w:hAnsiTheme="majorHAnsi"/>
-          <w:sz w:val="24"/>
-          <w:szCs w:val="24"/>
-        </w:rPr>
-      </w:pPr>
-      <w:r>
-        <w:rPr>
-          <w:rFonts w:asciiTheme="majorHAnsi" w:hAnsiTheme="majorHAnsi"/>
-          <w:sz w:val="24"/>
-          <w:szCs w:val="24"/>
-        </w:rPr>
-        <w:t>University of Arizona</w:t>
-      </w:r>
-    </w:p>
-    <w:p>
-      <w:pPr>
-        <w:spacing w:after="0"/>
-        <w:rPr>
-          <w:rFonts w:asciiTheme="majorHAnsi" w:hAnsiTheme="majorHAnsi"/>
-          <w:sz w:val="24"/>
-          <w:szCs w:val="24"/>
-        </w:rPr>
-      </w:pPr>
-      <w:r>
-        <w:rPr>
-          <w:rFonts w:asciiTheme="majorHAnsi" w:hAnsiTheme="majorHAnsi"/>
-          <w:sz w:val="24"/>
-          <w:szCs w:val="24"/>
-        </w:rPr>
-        <w:t>Tucson, AZ 85711</w:t>
-      </w:r>
-    </w:p>
-    <w:p>
-      <w:pPr>
-        <w:spacing w:after="0"/>
-        <w:rPr>
-          <w:rFonts w:asciiTheme="majorHAnsi" w:hAnsiTheme="majorHAnsi"/>
-          <w:sz w:val="24"/>
-          <w:szCs w:val="24"/>
-        </w:rPr>
-      </w:pPr>
-    </w:p>
-    <w:p>
-      <w:pPr>
-        <w:spacing w:after="0"/>
-        <w:rPr>
-          <w:rFonts w:asciiTheme="majorHAnsi" w:hAnsiTheme="majorHAnsi"/>
-          <w:sz w:val="24"/>
-          <w:szCs w:val="24"/>
-        </w:rPr>
-      </w:pPr>
-      <w:r>
-        <w:rPr>
-          <w:rFonts w:asciiTheme="majorHAnsi" w:hAnsiTheme="majorHAnsi"/>
-          <w:sz w:val="24"/>
-          <w:szCs w:val="24"/>
-        </w:rPr>
-        <w:t>Dear Editor,</w:t>
-      </w:r>
-      <w:r>
-        <w:rPr>
-          <w:rFonts w:asciiTheme="majorHAnsi" w:hAnsiTheme="majorHAnsi"/>
-          <w:sz w:val="24"/>
-          <w:szCs w:val="24"/>
-        </w:rPr>
-        <w:tab/>
-      </w:r>
-    </w:p>
-    <w:p>
-      <w:pPr>
-        <w:ind w:firstLine="720"/>
-        <w:rPr>
-          <w:rFonts w:asciiTheme="majorHAnsi" w:hAnsiTheme="majorHAnsi"/>
-          <w:sz w:val="24"/>
-          <w:szCs w:val="24"/>
-        </w:rPr>
-      </w:pPr>
-      <w:r>
-        <w:rPr>
-          <w:rFonts w:asciiTheme="majorHAnsi" w:hAnsiTheme="majorHAnsi"/>
-          <w:sz w:val="24"/>
-          <w:szCs w:val="24"/>
-        </w:rPr>
-        <w:t xml:space="preserve">I am writing </w:t>
-      </w:r>
-      <w:r>
-        <w:rPr>
-          <w:rFonts w:asciiTheme="majorHAnsi" w:hAnsiTheme="majorHAnsi"/>
-          <w:sz w:val="24"/>
-          <w:szCs w:val="24"/>
-        </w:rPr>
-        <w:t>to submit our manuscript entitled, “</w:t>
-      </w:r>
-      <w:r>
-        <w:rPr>
-          <w:rFonts w:asciiTheme="majorHAnsi" w:hAnsiTheme="majorHAnsi"/>
-          <w:sz w:val="24"/>
-          <w:szCs w:val="24"/>
-        </w:rPr>
-        <w:t xml:space="preserve">Malaria Prevention: Are high-risk households </w:t>
-      </w:r>
-      <w:r>
-        <w:rPr>
-          <w:rFonts w:asciiTheme="majorHAnsi" w:hAnsiTheme="majorHAnsi"/>
-          <w:sz w:val="24"/>
-          <w:szCs w:val="24"/>
-        </w:rPr>
-        <w:t xml:space="preserve">in Kenya </w:t>
-      </w:r>
-      <w:r>
-        <w:rPr>
-          <w:rFonts w:asciiTheme="majorHAnsi" w:hAnsiTheme="majorHAnsi"/>
-          <w:sz w:val="24"/>
-          <w:szCs w:val="24"/>
-        </w:rPr>
-        <w:t>receiving treatments</w:t>
-      </w:r>
-      <w:r>
-        <w:rPr>
-          <w:rFonts w:asciiTheme="majorHAnsi" w:hAnsiTheme="majorHAnsi"/>
-          <w:sz w:val="24"/>
-          <w:szCs w:val="24"/>
-        </w:rPr>
-        <w:t>,” for consideration for publication in American Journal of Tropical Medicine and Hygiene</w:t>
-      </w:r>
-      <w:r>
-        <w:rPr>
-          <w:rFonts w:asciiTheme="majorHAnsi" w:hAnsiTheme="majorHAnsi"/>
-          <w:sz w:val="24"/>
-          <w:szCs w:val="24"/>
-        </w:rPr>
-        <w:t xml:space="preserve"> (AJTMH)</w:t>
-      </w:r>
-      <w:r>
-        <w:rPr>
-          <w:rFonts w:asciiTheme="majorHAnsi" w:hAnsiTheme="majorHAnsi"/>
-          <w:sz w:val="24"/>
-          <w:szCs w:val="24"/>
-        </w:rPr>
-        <w:t xml:space="preserve">.  </w:t>
-      </w:r>
-      <w:r>
-        <w:rPr>
-          <w:rFonts w:asciiTheme="majorHAnsi" w:hAnsiTheme="majorHAnsi"/>
-          <w:sz w:val="24"/>
-          <w:szCs w:val="24"/>
-        </w:rPr>
-        <w:t>A major focus of tropical medicine is in the prevention and treatment of malaria.  Development of effective malaria prevention technologies</w:t>
-      </w:r>
-      <w:r>
-        <w:rPr>
-          <w:rFonts w:asciiTheme="majorHAnsi" w:hAnsiTheme="majorHAnsi"/>
-          <w:sz w:val="24"/>
-          <w:szCs w:val="24"/>
-        </w:rPr>
-        <w:t>,</w:t>
-      </w:r>
-      <w:r>
-        <w:rPr>
-          <w:rFonts w:asciiTheme="majorHAnsi" w:hAnsiTheme="majorHAnsi"/>
-          <w:sz w:val="24"/>
-          <w:szCs w:val="24"/>
-        </w:rPr>
-        <w:t xml:space="preserve"> such as long lasting insecticide treated nets and indoor residual spraying</w:t>
-      </w:r>
-      <w:r>
-        <w:rPr>
-          <w:rFonts w:asciiTheme="majorHAnsi" w:hAnsiTheme="majorHAnsi"/>
-          <w:sz w:val="24"/>
-          <w:szCs w:val="24"/>
-        </w:rPr>
-        <w:t>,</w:t>
-      </w:r>
-      <w:r>
-        <w:rPr>
-          <w:rFonts w:asciiTheme="majorHAnsi" w:hAnsiTheme="majorHAnsi"/>
-          <w:sz w:val="24"/>
-          <w:szCs w:val="24"/>
-        </w:rPr>
-        <w:t xml:space="preserve"> has led to a widespread effort to make these prophylactic measures widely available.  However, the universal use of these prevention technologies among those at risk for malaria is still a distant target due to the cost and logistics associated with distributing them.  For this reason, public health organizations have </w:t>
-      </w:r>
-      <w:r>
-        <w:rPr>
-          <w:rFonts w:asciiTheme="majorHAnsi" w:hAnsiTheme="majorHAnsi"/>
-          <w:sz w:val="24"/>
-          <w:szCs w:val="24"/>
-        </w:rPr>
-        <w:t xml:space="preserve">developed strategies aimed at distributing these interventions to those most at risk for malaria.  Unfortunately, there is very little information on the efficacy of these distribution campaigns.  </w:t>
-      </w:r>
-    </w:p>
-    <w:p>
-      <w:pPr>
-        <w:ind w:firstLine="720"/>
-        <w:rPr>
-          <w:rFonts w:asciiTheme="majorHAnsi" w:hAnsiTheme="majorHAnsi"/>
-          <w:sz w:val="24"/>
-          <w:szCs w:val="24"/>
-        </w:rPr>
-      </w:pPr>
-      <w:r>
-        <w:rPr>
-          <w:rFonts w:asciiTheme="majorHAnsi" w:hAnsiTheme="majorHAnsi"/>
-          <w:sz w:val="24"/>
-          <w:szCs w:val="24"/>
-        </w:rPr>
-        <w:t xml:space="preserve">The attached short report outlines a methodology for evaluating these distribution campaigns and applies this methodology to two regions in Kenya.  We believe that our results provide valuable information to public health officials in Kenya on the efficacy of their current distribution campaign.  Moreover, we believe the methodology we describe will be useful for tropical medicine investigators </w:t>
-      </w:r>
-      <w:r>
-        <w:rPr>
-          <w:rFonts w:asciiTheme="majorHAnsi" w:hAnsiTheme="majorHAnsi"/>
-          <w:sz w:val="24"/>
-          <w:szCs w:val="24"/>
-        </w:rPr>
-        <w:t xml:space="preserve">and public health officials </w:t>
-      </w:r>
-      <w:r>
-        <w:rPr>
-          <w:rFonts w:asciiTheme="majorHAnsi" w:hAnsiTheme="majorHAnsi"/>
-          <w:sz w:val="24"/>
-          <w:szCs w:val="24"/>
-        </w:rPr>
-        <w:t xml:space="preserve">in many other regions of the world both when developing strategies for intervention distribution and when evaluating </w:t>
-      </w:r>
-      <w:r>
-        <w:rPr>
-          <w:rFonts w:asciiTheme="majorHAnsi" w:hAnsiTheme="majorHAnsi"/>
-          <w:sz w:val="24"/>
-          <w:szCs w:val="24"/>
-        </w:rPr>
-        <w:t>the efficacy of current protocols.</w:t>
-      </w:r>
-    </w:p>
-    <w:p>
-      <w:pPr>
-        <w:ind w:firstLine="720"/>
-        <w:rPr>
-          <w:rFonts w:asciiTheme="majorHAnsi" w:hAnsiTheme="majorHAnsi"/>
-          <w:sz w:val="24"/>
-          <w:szCs w:val="24"/>
-        </w:rPr>
-      </w:pPr>
-      <w:r>
-        <w:rPr>
-          <w:rFonts w:asciiTheme="majorHAnsi" w:hAnsiTheme="majorHAnsi"/>
-          <w:sz w:val="24"/>
-          <w:szCs w:val="24"/>
-        </w:rPr>
-        <w:t xml:space="preserve">We confirm </w:t>
-      </w:r>
-      <w:r>
-        <w:rPr>
-          <w:rFonts w:asciiTheme="majorHAnsi" w:hAnsiTheme="majorHAnsi"/>
-          <w:sz w:val="24"/>
-          <w:szCs w:val="24"/>
-        </w:rPr>
-        <w:t>that the material is original, has not already been published, and has not and will not be submitted for publication elsewhere as long as it is under consideration by the AJTMH</w:t>
-      </w:r>
-      <w:r>
-        <w:rPr>
-          <w:rFonts w:asciiTheme="majorHAnsi" w:hAnsiTheme="majorHAnsi"/>
-          <w:sz w:val="24"/>
-          <w:szCs w:val="24"/>
-        </w:rPr>
-        <w:t>.  We have no conflicting interests to report.</w:t>
-      </w:r>
-      <w:r>
-        <w:rPr>
-          <w:rFonts w:asciiTheme="majorHAnsi" w:hAnsiTheme="majorHAnsi"/>
-          <w:sz w:val="24"/>
-          <w:szCs w:val="24"/>
-        </w:rPr>
-        <w:t xml:space="preserve">  All of the authors </w:t>
-      </w:r>
-      <w:r>
-        <w:rPr>
-          <w:rFonts w:asciiTheme="majorHAnsi" w:hAnsiTheme="majorHAnsi"/>
-          <w:sz w:val="24"/>
-          <w:szCs w:val="24"/>
-        </w:rPr>
-        <w:t>have participated in the study and concur with the submission and subsequent revisions of the manuscript</w:t>
-      </w:r>
-      <w:r>
-        <w:rPr>
-          <w:rFonts w:asciiTheme="majorHAnsi" w:hAnsiTheme="majorHAnsi"/>
-          <w:sz w:val="24"/>
-          <w:szCs w:val="24"/>
-        </w:rPr>
-        <w:t xml:space="preserve"> as indicated by their signature below.  </w:t>
-      </w:r>
-    </w:p>
-    <w:p>
-      <w:pPr>
-        <w:ind w:firstLine="720"/>
-        <w:rPr>
-          <w:rFonts w:asciiTheme="majorHAnsi" w:hAnsiTheme="majorHAnsi"/>
-          <w:sz w:val="24"/>
-          <w:szCs w:val="24"/>
-        </w:rPr>
-      </w:pPr>
-      <w:r>
-        <w:rPr>
-          <w:rFonts w:asciiTheme="majorHAnsi" w:hAnsiTheme="majorHAnsi"/>
-          <w:sz w:val="24"/>
-          <w:szCs w:val="24"/>
-        </w:rPr>
-        <w:t xml:space="preserve">Thank you for receiving our manuscript and considering it for publication in AJTMH.  </w:t>
-      </w:r>
-    </w:p>
-    <w:p>
-      <w:pPr>
-        <w:rPr>
-          <w:rFonts w:asciiTheme="majorHAnsi" w:hAnsiTheme="majorHAnsi"/>
-          <w:sz w:val="24"/>
-          <w:szCs w:val="24"/>
-        </w:rPr>
-      </w:pPr>
-      <w:r>
-        <w:rPr>
-          <w:rFonts w:asciiTheme="majorHAnsi" w:hAnsiTheme="majorHAnsi"/>
-          <w:sz w:val="24"/>
-          <w:szCs w:val="24"/>
-        </w:rPr>
-        <w:t>Sincerely,</w:t>
-      </w:r>
-    </w:p>
-    <w:p>
-      <w:pPr>
-        <w:spacing w:after="0"/>
-        <w:rPr>
-          <w:rFonts w:asciiTheme="majorHAnsi" w:hAnsiTheme="majorHAnsi"/>
-          <w:sz w:val="24"/>
-          <w:szCs w:val="24"/>
-        </w:rPr>
-      </w:pPr>
-      <w:r>
-        <w:rPr>
-          <w:rFonts w:asciiTheme="majorHAnsi" w:hAnsiTheme="majorHAnsi"/>
-          <w:sz w:val="24"/>
-          <w:szCs w:val="24"/>
-        </w:rPr>
-        <w:t>Dominic D LaRoche</w:t>
-      </w:r>
-    </w:p>
-    <w:p>
-      <w:pPr>
-        <w:spacing w:after="0"/>
-        <w:rPr>
-          <w:rFonts w:asciiTheme="majorHAnsi" w:hAnsiTheme="majorHAnsi"/>
-          <w:sz w:val="24"/>
-          <w:szCs w:val="24"/>
-        </w:rPr>
-      </w:pPr>
-    </w:p>
-    <w:p>
-      <w:pPr>
-        <w:spacing w:after="0"/>
-        <w:rPr>
-          <w:rFonts w:asciiTheme="majorHAnsi" w:hAnsiTheme="majorHAnsi"/>
-          <w:sz w:val="24"/>
-          <w:szCs w:val="24"/>
-        </w:rPr>
-      </w:pPr>
-      <w:r>
-        <w:rPr>
-          <w:rFonts w:asciiTheme="majorHAnsi" w:hAnsiTheme="majorHAnsi"/>
-          <w:sz w:val="24"/>
-          <w:szCs w:val="24"/>
-        </w:rPr>
-        <w:t>Melanie L Bell</w:t>
-      </w:r>
-    </w:p>
-    <w:p>
-      <w:pPr>
-        <w:spacing w:after="0"/>
-        <w:rPr>
-          <w:rFonts w:asciiTheme="majorHAnsi" w:hAnsiTheme="majorHAnsi"/>
-          <w:sz w:val="24"/>
-          <w:szCs w:val="24"/>
-        </w:rPr>
-      </w:pPr>
+        <w:t>21 May 2016</w:t>
+      </w:r>
       <w:bookmarkStart w:id="0" w:name="_GoBack"/>
       <w:bookmarkEnd w:id="0"/>
+    </w:p>
+    <w:p>
+      <w:pPr>
+        <w:spacing w:after="0"/>
+        <w:rPr>
+          <w:rFonts w:asciiTheme="majorHAnsi" w:hAnsiTheme="majorHAnsi"/>
+          <w:sz w:val="24"/>
+          <w:szCs w:val="24"/>
+        </w:rPr>
+      </w:pPr>
+      <w:r>
+        <w:rPr>
+          <w:rFonts w:asciiTheme="majorHAnsi" w:hAnsiTheme="majorHAnsi"/>
+          <w:sz w:val="24"/>
+          <w:szCs w:val="24"/>
+        </w:rPr>
+        <w:t>Dominic LaRoche</w:t>
+      </w:r>
+    </w:p>
+    <w:p>
+      <w:pPr>
+        <w:spacing w:after="0"/>
+        <w:rPr>
+          <w:rFonts w:asciiTheme="majorHAnsi" w:hAnsiTheme="majorHAnsi"/>
+          <w:sz w:val="24"/>
+          <w:szCs w:val="24"/>
+        </w:rPr>
+      </w:pPr>
+      <w:r>
+        <w:rPr>
+          <w:rFonts w:asciiTheme="majorHAnsi" w:hAnsiTheme="majorHAnsi"/>
+          <w:sz w:val="24"/>
+          <w:szCs w:val="24"/>
+        </w:rPr>
+        <w:t>104 Biological Sciences East</w:t>
+      </w:r>
+    </w:p>
+    <w:p>
+      <w:pPr>
+        <w:spacing w:after="0"/>
+        <w:rPr>
+          <w:rFonts w:asciiTheme="majorHAnsi" w:hAnsiTheme="majorHAnsi"/>
+          <w:sz w:val="24"/>
+          <w:szCs w:val="24"/>
+        </w:rPr>
+      </w:pPr>
+      <w:r>
+        <w:rPr>
+          <w:rFonts w:asciiTheme="majorHAnsi" w:hAnsiTheme="majorHAnsi"/>
+          <w:sz w:val="24"/>
+          <w:szCs w:val="24"/>
+        </w:rPr>
+        <w:t>University of Arizona</w:t>
+      </w:r>
+    </w:p>
+    <w:p>
+      <w:pPr>
+        <w:spacing w:after="0"/>
+        <w:rPr>
+          <w:rFonts w:asciiTheme="majorHAnsi" w:hAnsiTheme="majorHAnsi"/>
+          <w:sz w:val="24"/>
+          <w:szCs w:val="24"/>
+        </w:rPr>
+      </w:pPr>
+      <w:r>
+        <w:rPr>
+          <w:rFonts w:asciiTheme="majorHAnsi" w:hAnsiTheme="majorHAnsi"/>
+          <w:sz w:val="24"/>
+          <w:szCs w:val="24"/>
+        </w:rPr>
+        <w:t>Tucson, AZ 85711</w:t>
+      </w:r>
+    </w:p>
+    <w:p>
+      <w:pPr>
+        <w:spacing w:after="0"/>
+        <w:rPr>
+          <w:rFonts w:asciiTheme="majorHAnsi" w:hAnsiTheme="majorHAnsi"/>
+          <w:sz w:val="24"/>
+          <w:szCs w:val="24"/>
+        </w:rPr>
+      </w:pPr>
+    </w:p>
+    <w:p>
+      <w:pPr>
+        <w:spacing w:after="0"/>
+        <w:rPr>
+          <w:rFonts w:asciiTheme="majorHAnsi" w:hAnsiTheme="majorHAnsi"/>
+          <w:sz w:val="24"/>
+          <w:szCs w:val="24"/>
+        </w:rPr>
+      </w:pPr>
+      <w:r>
+        <w:rPr>
+          <w:rFonts w:asciiTheme="majorHAnsi" w:hAnsiTheme="majorHAnsi"/>
+          <w:sz w:val="24"/>
+          <w:szCs w:val="24"/>
+        </w:rPr>
+        <w:t>Dear Editor,</w:t>
+      </w:r>
+      <w:r>
+        <w:rPr>
+          <w:rFonts w:asciiTheme="majorHAnsi" w:hAnsiTheme="majorHAnsi"/>
+          <w:sz w:val="24"/>
+          <w:szCs w:val="24"/>
+        </w:rPr>
+        <w:tab/>
+      </w:r>
+    </w:p>
+    <w:p>
+      <w:pPr>
+        <w:ind w:firstLine="720"/>
+        <w:rPr>
+          <w:rFonts w:asciiTheme="majorHAnsi" w:hAnsiTheme="majorHAnsi"/>
+          <w:sz w:val="24"/>
+          <w:szCs w:val="24"/>
+        </w:rPr>
+      </w:pPr>
+      <w:r>
+        <w:rPr>
+          <w:rFonts w:asciiTheme="majorHAnsi" w:hAnsiTheme="majorHAnsi"/>
+          <w:sz w:val="24"/>
+          <w:szCs w:val="24"/>
+        </w:rPr>
+        <w:t xml:space="preserve">I am writing </w:t>
+      </w:r>
+      <w:r>
+        <w:rPr>
+          <w:rFonts w:asciiTheme="majorHAnsi" w:hAnsiTheme="majorHAnsi"/>
+          <w:sz w:val="24"/>
+          <w:szCs w:val="24"/>
+        </w:rPr>
+        <w:t>to submit our manuscript entitled, “</w:t>
+      </w:r>
+      <w:r>
+        <w:t>A method for identifying households at high ri</w:t>
+      </w:r>
+      <w:r>
+        <w:t>sk for mosquito borne illnesses</w:t>
+      </w:r>
+      <w:r>
+        <w:rPr>
+          <w:rFonts w:asciiTheme="majorHAnsi" w:hAnsiTheme="majorHAnsi"/>
+          <w:sz w:val="24"/>
+          <w:szCs w:val="24"/>
+        </w:rPr>
+        <w:t xml:space="preserve">,” for consideration for publication in </w:t>
+      </w:r>
+      <w:r>
+        <w:rPr>
+          <w:rFonts w:asciiTheme="majorHAnsi" w:hAnsiTheme="majorHAnsi"/>
+          <w:sz w:val="24"/>
+          <w:szCs w:val="24"/>
+        </w:rPr>
+        <w:t>the Journal of Agricultural, Biological, and Environmental Statistics (JABE)</w:t>
+      </w:r>
+      <w:r>
+        <w:rPr>
+          <w:rFonts w:asciiTheme="majorHAnsi" w:hAnsiTheme="majorHAnsi"/>
+          <w:sz w:val="24"/>
+          <w:szCs w:val="24"/>
+        </w:rPr>
+        <w:t xml:space="preserve">.  </w:t>
+      </w:r>
+      <w:r>
+        <w:rPr>
+          <w:rFonts w:asciiTheme="majorHAnsi" w:hAnsiTheme="majorHAnsi"/>
+          <w:sz w:val="24"/>
+          <w:szCs w:val="24"/>
+        </w:rPr>
+        <w:t xml:space="preserve">A major focus of tropical medicine is in the prevention and treatment of </w:t>
+      </w:r>
+      <w:r>
+        <w:rPr>
+          <w:rFonts w:asciiTheme="majorHAnsi" w:hAnsiTheme="majorHAnsi"/>
+          <w:sz w:val="24"/>
+          <w:szCs w:val="24"/>
+        </w:rPr>
+        <w:t>mosquito transmitted diseases</w:t>
+      </w:r>
+      <w:r>
+        <w:rPr>
+          <w:rFonts w:asciiTheme="majorHAnsi" w:hAnsiTheme="majorHAnsi"/>
+          <w:sz w:val="24"/>
+          <w:szCs w:val="24"/>
+        </w:rPr>
+        <w:t>.  Development of effective prevention technologies</w:t>
+      </w:r>
+      <w:r>
+        <w:rPr>
+          <w:rFonts w:asciiTheme="majorHAnsi" w:hAnsiTheme="majorHAnsi"/>
+          <w:sz w:val="24"/>
+          <w:szCs w:val="24"/>
+        </w:rPr>
+        <w:t>,</w:t>
+      </w:r>
+      <w:r>
+        <w:rPr>
+          <w:rFonts w:asciiTheme="majorHAnsi" w:hAnsiTheme="majorHAnsi"/>
+          <w:sz w:val="24"/>
+          <w:szCs w:val="24"/>
+        </w:rPr>
+        <w:t xml:space="preserve"> such as long lasting insecticide treated nets and indoor residual spraying</w:t>
+      </w:r>
+      <w:r>
+        <w:rPr>
+          <w:rFonts w:asciiTheme="majorHAnsi" w:hAnsiTheme="majorHAnsi"/>
+          <w:sz w:val="24"/>
+          <w:szCs w:val="24"/>
+        </w:rPr>
+        <w:t>,</w:t>
+      </w:r>
+      <w:r>
+        <w:rPr>
+          <w:rFonts w:asciiTheme="majorHAnsi" w:hAnsiTheme="majorHAnsi"/>
+          <w:sz w:val="24"/>
+          <w:szCs w:val="24"/>
+        </w:rPr>
+        <w:t xml:space="preserve"> has led to a widespread effort to make these prophylactic measures widely available.  However, the universal use of these prevention technologies among those at risk for </w:t>
+      </w:r>
+      <w:r>
+        <w:rPr>
+          <w:rFonts w:asciiTheme="majorHAnsi" w:hAnsiTheme="majorHAnsi"/>
+          <w:sz w:val="24"/>
+          <w:szCs w:val="24"/>
+        </w:rPr>
+        <w:t xml:space="preserve">mosquito transmitted diseases </w:t>
+      </w:r>
+      <w:r>
+        <w:rPr>
+          <w:rFonts w:asciiTheme="majorHAnsi" w:hAnsiTheme="majorHAnsi"/>
+          <w:sz w:val="24"/>
+          <w:szCs w:val="24"/>
+        </w:rPr>
+        <w:t xml:space="preserve">is still a distant target due to the cost and logistics associated with distributing them.  For this reason, public health organizations have </w:t>
+      </w:r>
+      <w:r>
+        <w:rPr>
+          <w:rFonts w:asciiTheme="majorHAnsi" w:hAnsiTheme="majorHAnsi"/>
+          <w:sz w:val="24"/>
+          <w:szCs w:val="24"/>
+        </w:rPr>
+        <w:t xml:space="preserve">developed strategies aimed at distributing these interventions to those </w:t>
+      </w:r>
+      <w:r>
+        <w:rPr>
+          <w:rFonts w:asciiTheme="majorHAnsi" w:hAnsiTheme="majorHAnsi"/>
+          <w:sz w:val="24"/>
+          <w:szCs w:val="24"/>
+        </w:rPr>
+        <w:t xml:space="preserve">at highest risk. </w:t>
+      </w:r>
+      <w:r>
+        <w:rPr>
+          <w:rFonts w:asciiTheme="majorHAnsi" w:hAnsiTheme="majorHAnsi"/>
+          <w:sz w:val="24"/>
+          <w:szCs w:val="24"/>
+        </w:rPr>
+        <w:t xml:space="preserve">  </w:t>
+      </w:r>
+    </w:p>
+    <w:p>
+      <w:pPr>
+        <w:ind w:firstLine="720"/>
+        <w:rPr>
+          <w:rFonts w:asciiTheme="majorHAnsi" w:hAnsiTheme="majorHAnsi"/>
+          <w:sz w:val="24"/>
+          <w:szCs w:val="24"/>
+        </w:rPr>
+      </w:pPr>
+      <w:r>
+        <w:rPr>
+          <w:rFonts w:asciiTheme="majorHAnsi" w:hAnsiTheme="majorHAnsi"/>
+          <w:sz w:val="24"/>
+          <w:szCs w:val="24"/>
+        </w:rPr>
+        <w:t xml:space="preserve">The attached </w:t>
+      </w:r>
+      <w:r>
+        <w:rPr>
+          <w:rFonts w:asciiTheme="majorHAnsi" w:hAnsiTheme="majorHAnsi"/>
+          <w:sz w:val="24"/>
+          <w:szCs w:val="24"/>
+        </w:rPr>
+        <w:t>manuscript</w:t>
+      </w:r>
+      <w:r>
+        <w:rPr>
+          <w:rFonts w:asciiTheme="majorHAnsi" w:hAnsiTheme="majorHAnsi"/>
+          <w:sz w:val="24"/>
+          <w:szCs w:val="24"/>
+        </w:rPr>
+        <w:t xml:space="preserve"> outlines a methodology for </w:t>
+      </w:r>
+      <w:r>
+        <w:rPr>
+          <w:rFonts w:asciiTheme="majorHAnsi" w:hAnsiTheme="majorHAnsi"/>
+          <w:sz w:val="24"/>
+          <w:szCs w:val="24"/>
+        </w:rPr>
+        <w:t>identifying households at highest risk for mosquito transmitted diseases</w:t>
+      </w:r>
+      <w:r>
+        <w:rPr>
+          <w:rFonts w:asciiTheme="majorHAnsi" w:hAnsiTheme="majorHAnsi"/>
+          <w:sz w:val="24"/>
+          <w:szCs w:val="24"/>
+        </w:rPr>
+        <w:t xml:space="preserve"> and applies this methodology to two regions in Kenya.  </w:t>
+      </w:r>
+      <w:r>
+        <w:rPr>
+          <w:rFonts w:asciiTheme="majorHAnsi" w:hAnsiTheme="majorHAnsi"/>
+          <w:sz w:val="24"/>
+          <w:szCs w:val="24"/>
+        </w:rPr>
+        <w:t>W</w:t>
+      </w:r>
+      <w:r>
+        <w:rPr>
+          <w:rFonts w:asciiTheme="majorHAnsi" w:hAnsiTheme="majorHAnsi"/>
+          <w:sz w:val="24"/>
+          <w:szCs w:val="24"/>
+        </w:rPr>
+        <w:t xml:space="preserve">e believe the methodology we describe will be useful for tropical medicine investigators </w:t>
+      </w:r>
+      <w:r>
+        <w:rPr>
+          <w:rFonts w:asciiTheme="majorHAnsi" w:hAnsiTheme="majorHAnsi"/>
+          <w:sz w:val="24"/>
+          <w:szCs w:val="24"/>
+        </w:rPr>
+        <w:t xml:space="preserve">and public health officials </w:t>
+      </w:r>
+      <w:r>
+        <w:rPr>
+          <w:rFonts w:asciiTheme="majorHAnsi" w:hAnsiTheme="majorHAnsi"/>
+          <w:sz w:val="24"/>
+          <w:szCs w:val="24"/>
+        </w:rPr>
+        <w:t>for both</w:t>
+      </w:r>
+      <w:r>
+        <w:rPr>
+          <w:rFonts w:asciiTheme="majorHAnsi" w:hAnsiTheme="majorHAnsi"/>
+          <w:sz w:val="24"/>
+          <w:szCs w:val="24"/>
+        </w:rPr>
+        <w:t xml:space="preserve"> developing strategies for intervention distribution and when evaluating </w:t>
+      </w:r>
+      <w:r>
+        <w:rPr>
+          <w:rFonts w:asciiTheme="majorHAnsi" w:hAnsiTheme="majorHAnsi"/>
+          <w:sz w:val="24"/>
+          <w:szCs w:val="24"/>
+        </w:rPr>
+        <w:t>the efficacy of current protocols.</w:t>
+      </w:r>
+    </w:p>
+    <w:p>
+      <w:pPr>
+        <w:ind w:firstLine="720"/>
+        <w:rPr>
+          <w:rFonts w:asciiTheme="majorHAnsi" w:hAnsiTheme="majorHAnsi"/>
+          <w:sz w:val="24"/>
+          <w:szCs w:val="24"/>
+        </w:rPr>
+      </w:pPr>
+      <w:r>
+        <w:rPr>
+          <w:rFonts w:asciiTheme="majorHAnsi" w:hAnsiTheme="majorHAnsi"/>
+          <w:sz w:val="24"/>
+          <w:szCs w:val="24"/>
+        </w:rPr>
+        <w:t xml:space="preserve">We confirm </w:t>
+      </w:r>
+      <w:r>
+        <w:rPr>
+          <w:rFonts w:asciiTheme="majorHAnsi" w:hAnsiTheme="majorHAnsi"/>
+          <w:sz w:val="24"/>
+          <w:szCs w:val="24"/>
+        </w:rPr>
+        <w:t xml:space="preserve">that the material is original, has not already been published, and has not and will not be submitted for publication elsewhere as long as it is </w:t>
+      </w:r>
+      <w:r>
+        <w:rPr>
+          <w:rFonts w:asciiTheme="majorHAnsi" w:hAnsiTheme="majorHAnsi"/>
+          <w:sz w:val="24"/>
+          <w:szCs w:val="24"/>
+        </w:rPr>
+        <w:t>under consideration by the JABE</w:t>
+      </w:r>
+      <w:r>
+        <w:rPr>
+          <w:rFonts w:asciiTheme="majorHAnsi" w:hAnsiTheme="majorHAnsi"/>
+          <w:sz w:val="24"/>
+          <w:szCs w:val="24"/>
+        </w:rPr>
+        <w:t>.  We have no conflicting interests to report.</w:t>
+      </w:r>
+      <w:r>
+        <w:rPr>
+          <w:rFonts w:asciiTheme="majorHAnsi" w:hAnsiTheme="majorHAnsi"/>
+          <w:sz w:val="24"/>
+          <w:szCs w:val="24"/>
+        </w:rPr>
+        <w:t xml:space="preserve">  All of the authors </w:t>
+      </w:r>
+      <w:r>
+        <w:rPr>
+          <w:rFonts w:asciiTheme="majorHAnsi" w:hAnsiTheme="majorHAnsi"/>
+          <w:sz w:val="24"/>
+          <w:szCs w:val="24"/>
+        </w:rPr>
+        <w:t>have participated in the study and concur with the submission and subsequent revisions of the manuscript</w:t>
+      </w:r>
+      <w:r>
+        <w:rPr>
+          <w:rFonts w:asciiTheme="majorHAnsi" w:hAnsiTheme="majorHAnsi"/>
+          <w:sz w:val="24"/>
+          <w:szCs w:val="24"/>
+        </w:rPr>
+        <w:t xml:space="preserve"> as indicated by their signature below.  </w:t>
+      </w:r>
+    </w:p>
+    <w:p>
+      <w:pPr>
+        <w:ind w:firstLine="720"/>
+        <w:rPr>
+          <w:rFonts w:asciiTheme="majorHAnsi" w:hAnsiTheme="majorHAnsi"/>
+          <w:sz w:val="24"/>
+          <w:szCs w:val="24"/>
+        </w:rPr>
+      </w:pPr>
+      <w:r>
+        <w:rPr>
+          <w:rFonts w:asciiTheme="majorHAnsi" w:hAnsiTheme="majorHAnsi"/>
+          <w:sz w:val="24"/>
+          <w:szCs w:val="24"/>
+        </w:rPr>
+        <w:t xml:space="preserve">Thank you for receiving our manuscript and considering it for publication in </w:t>
+      </w:r>
+      <w:r>
+        <w:rPr>
+          <w:rFonts w:asciiTheme="majorHAnsi" w:hAnsiTheme="majorHAnsi"/>
+          <w:sz w:val="24"/>
+          <w:szCs w:val="24"/>
+        </w:rPr>
+        <w:t>JABE</w:t>
+      </w:r>
+      <w:r>
+        <w:rPr>
+          <w:rFonts w:asciiTheme="majorHAnsi" w:hAnsiTheme="majorHAnsi"/>
+          <w:sz w:val="24"/>
+          <w:szCs w:val="24"/>
+        </w:rPr>
+        <w:t xml:space="preserve">.  </w:t>
+      </w:r>
+    </w:p>
+    <w:p>
+      <w:pPr>
+        <w:rPr>
+          <w:rFonts w:asciiTheme="majorHAnsi" w:hAnsiTheme="majorHAnsi"/>
+          <w:sz w:val="24"/>
+          <w:szCs w:val="24"/>
+        </w:rPr>
+      </w:pPr>
+      <w:r>
+        <w:rPr>
+          <w:rFonts w:asciiTheme="majorHAnsi" w:hAnsiTheme="majorHAnsi"/>
+          <w:sz w:val="24"/>
+          <w:szCs w:val="24"/>
+        </w:rPr>
+        <w:t>Sincerely,</w:t>
+      </w:r>
+    </w:p>
+    <w:p>
+      <w:pPr>
+        <w:spacing w:after="0"/>
+        <w:rPr>
+          <w:rFonts w:asciiTheme="majorHAnsi" w:hAnsiTheme="majorHAnsi"/>
+          <w:sz w:val="24"/>
+          <w:szCs w:val="24"/>
+        </w:rPr>
+      </w:pPr>
+      <w:r>
+        <w:rPr>
+          <w:rFonts w:asciiTheme="majorHAnsi" w:hAnsiTheme="majorHAnsi"/>
+          <w:sz w:val="24"/>
+          <w:szCs w:val="24"/>
+        </w:rPr>
+        <w:t>Dominic D LaRoche</w:t>
+      </w:r>
+    </w:p>
+    <w:p>
+      <w:pPr>
+        <w:spacing w:after="0"/>
+        <w:rPr>
+          <w:rFonts w:asciiTheme="majorHAnsi" w:hAnsiTheme="majorHAnsi"/>
+          <w:sz w:val="24"/>
+          <w:szCs w:val="24"/>
+        </w:rPr>
+      </w:pPr>
+    </w:p>
+    <w:p>
+      <w:pPr>
+        <w:spacing w:after="0"/>
+        <w:rPr>
+          <w:rFonts w:asciiTheme="majorHAnsi" w:hAnsiTheme="majorHAnsi"/>
+          <w:sz w:val="24"/>
+          <w:szCs w:val="24"/>
+        </w:rPr>
+      </w:pPr>
+      <w:r>
+        <w:rPr>
+          <w:rFonts w:asciiTheme="majorHAnsi" w:hAnsiTheme="majorHAnsi"/>
+          <w:sz w:val="24"/>
+          <w:szCs w:val="24"/>
+        </w:rPr>
+        <w:t>Melanie L Bell</w:t>
+      </w:r>
+    </w:p>
+    <w:p>
+      <w:pPr>
+        <w:spacing w:after="0"/>
+        <w:rPr>
+          <w:rFonts w:asciiTheme="majorHAnsi" w:hAnsiTheme="majorHAnsi"/>
+          <w:sz w:val="24"/>
+          <w:szCs w:val="24"/>
+        </w:rPr>
+      </w:pPr>
     </w:p>
     <w:p>
       <w:pPr>

</xml_diff>